<commit_message>
added wirefriame links to content document
</commit_message>
<xml_diff>
--- a/farseerindustries/Site content.docx
+++ b/farseerindustries/Site content.docx
@@ -4,15 +4,7 @@
   <w:body>
     <w:p>
       <w:r>
-        <w:t xml:space="preserve">My site will present all the project and programs I have created so employers can easily see what I have </w:t>
-      </w:r>
-      <w:proofErr w:type="gramStart"/>
-      <w:r>
-        <w:t>done</w:t>
-      </w:r>
-      <w:proofErr w:type="gramEnd"/>
-      <w:r>
-        <w:t xml:space="preserve"> and they can see what I </w:t>
+        <w:t xml:space="preserve">My site will present all the project and programs I have created so employers can easily see what I have done and they can see what I </w:t>
       </w:r>
       <w:r>
         <w:t xml:space="preserve">could contribute to their company. I hope that this site will help others to understand what I am capable of and to see examples of programs I could build or contribute to building. People will visit my site since it will be the only place </w:t>
@@ -28,20 +20,20 @@
       </w:r>
     </w:p>
     <w:p>
-      <w:pPr>
-        <w:pStyle w:val="ListParagraph"/>
-        <w:numPr>
-          <w:ilvl w:val="0"/>
-          <w:numId w:val="3"/>
-        </w:numPr>
-      </w:pPr>
-      <w:proofErr w:type="gramStart"/>
-      <w:r>
-        <w:t>Headers</w:t>
-      </w:r>
-      <w:proofErr w:type="gramEnd"/>
-      <w:r>
-        <w:t xml:space="preserve"> stick to the top of the page (position: fixed) allowing easy transition between the different pages on my site. Header will contain link</w:t>
+      <w:r>
+        <w:t>https://wireframe.cc/l67OVi</w:t>
+      </w:r>
+    </w:p>
+    <w:p>
+      <w:pPr>
+        <w:pStyle w:val="ListParagraph"/>
+        <w:numPr>
+          <w:ilvl w:val="0"/>
+          <w:numId w:val="3"/>
+        </w:numPr>
+      </w:pPr>
+      <w:r>
+        <w:t>Headers stick to the top of the page (position: fixed) allowing easy transition between the different pages on my site. Header will contain link</w:t>
       </w:r>
       <w:r>
         <w:t>s</w:t>
@@ -122,15 +114,7 @@
         <w:t xml:space="preserve"> with an image from the project.</w:t>
       </w:r>
       <w:r>
-        <w:t xml:space="preserve"> (</w:t>
-      </w:r>
-      <w:proofErr w:type="gramStart"/>
-      <w:r>
-        <w:t>three</w:t>
-      </w:r>
-      <w:proofErr w:type="gramEnd"/>
-      <w:r>
-        <w:t xml:space="preserve"> per line)</w:t>
+        <w:t xml:space="preserve"> (three per line)</w:t>
       </w:r>
       <w:r>
         <w:t xml:space="preserve"> with box shadow and hover interaction. Boxes will act as the link to each project.</w:t>
@@ -172,13 +156,7 @@
         </w:numPr>
       </w:pPr>
       <w:r>
-        <w:t xml:space="preserve">All links on </w:t>
-      </w:r>
-      <w:r>
-        <w:t>HOME</w:t>
-      </w:r>
-      <w:r>
-        <w:t xml:space="preserve"> page that are for future development will be placeholder links</w:t>
+        <w:t>All links on HOME page that are for future development will be placeholder links</w:t>
       </w:r>
     </w:p>
     <w:p>
@@ -187,6 +165,11 @@
       </w:r>
     </w:p>
     <w:p>
+      <w:r>
+        <w:t>https://wireframe.cc/128UUI</w:t>
+      </w:r>
+    </w:p>
+    <w:p>
       <w:pPr>
         <w:pStyle w:val="ListParagraph"/>
         <w:numPr>
@@ -294,6 +277,11 @@
       </w:r>
     </w:p>
     <w:p>
+      <w:r>
+        <w:t>https://wireframe.cc/kpm7OQ</w:t>
+      </w:r>
+    </w:p>
+    <w:p>
       <w:pPr>
         <w:pStyle w:val="ListParagraph"/>
         <w:numPr>
@@ -383,6 +371,7 @@
         </w:numPr>
       </w:pPr>
       <w:r>
+        <w:lastRenderedPageBreak/>
         <w:t>All links on ABOUT ME page that are for future development will be placeholder links</w:t>
       </w:r>
     </w:p>
@@ -522,13 +511,7 @@
         </w:numPr>
       </w:pPr>
       <w:r>
-        <w:t>Header</w:t>
-      </w:r>
-      <w:r>
-        <w:t xml:space="preserve"> will contain</w:t>
-      </w:r>
-      <w:r>
-        <w:t xml:space="preserve"> links to: HOME, ABOUT ME, MOST RECENT PROJECT, HOBBIES</w:t>
+        <w:t>Header will contain links to: HOME, ABOUT ME, MOST RECENT PROJECT, HOBBIES</w:t>
       </w:r>
     </w:p>
     <w:p>
@@ -581,13 +564,7 @@
         </w:numPr>
       </w:pPr>
       <w:r>
-        <w:t xml:space="preserve">Header </w:t>
-      </w:r>
-      <w:r>
-        <w:t>will contain</w:t>
-      </w:r>
-      <w:r>
-        <w:t xml:space="preserve"> links to: HOME, ABOUT ME, MOST RECENT PROJECT, HOBBIES</w:t>
+        <w:t>Header will contain links to: HOME, ABOUT ME, MOST RECENT PROJECT, HOBBIES</w:t>
       </w:r>
     </w:p>
     <w:p>

</xml_diff>

<commit_message>
Added a new page and edited content on other pages
</commit_message>
<xml_diff>
--- a/farseerindustries/Site content.docx
+++ b/farseerindustries/Site content.docx
@@ -4,7 +4,15 @@
   <w:body>
     <w:p>
       <w:r>
-        <w:t xml:space="preserve">My site will present all the project and programs I have created so employers can easily see what I have done and they can see what I </w:t>
+        <w:t xml:space="preserve">My site will present all the project and programs I have created so employers can easily see what I have </w:t>
+      </w:r>
+      <w:proofErr w:type="gramStart"/>
+      <w:r>
+        <w:t>done</w:t>
+      </w:r>
+      <w:proofErr w:type="gramEnd"/>
+      <w:r>
+        <w:t xml:space="preserve"> and they can see what I </w:t>
       </w:r>
       <w:r>
         <w:t xml:space="preserve">could contribute to their company. I hope that this site will help others to understand what I am capable of and to see examples of programs I could build or contribute to building. People will visit my site since it will be the only place </w:t>
@@ -32,8 +40,13 @@
           <w:numId w:val="3"/>
         </w:numPr>
       </w:pPr>
-      <w:r>
-        <w:t>Headers stick to the top of the page (position: fixed) allowing easy transition between the different pages on my site. Header will contain link</w:t>
+      <w:proofErr w:type="gramStart"/>
+      <w:r>
+        <w:t>Headers</w:t>
+      </w:r>
+      <w:proofErr w:type="gramEnd"/>
+      <w:r>
+        <w:t xml:space="preserve"> stick to the top of the page (position: fixed) allowing easy transition between the different pages on my site. Header will contain link</w:t>
       </w:r>
       <w:r>
         <w:t>s</w:t>
@@ -114,7 +127,15 @@
         <w:t xml:space="preserve"> with an image from the project.</w:t>
       </w:r>
       <w:r>
-        <w:t xml:space="preserve"> (three per line)</w:t>
+        <w:t xml:space="preserve"> (</w:t>
+      </w:r>
+      <w:proofErr w:type="gramStart"/>
+      <w:r>
+        <w:t>three</w:t>
+      </w:r>
+      <w:proofErr w:type="gramEnd"/>
+      <w:r>
+        <w:t xml:space="preserve"> per line)</w:t>
       </w:r>
       <w:r>
         <w:t xml:space="preserve"> with box shadow and hover interaction. Boxes will act as the link to each project.</w:t>
@@ -400,6 +421,22 @@
     </w:p>
     <w:p>
       <w:pPr>
+        <w:rPr>
+          <w:color w:val="000000" w:themeColor="text1"/>
+        </w:rPr>
+      </w:pPr>
+      <w:r>
+        <w:rPr>
+          <w:rFonts w:ascii="Segoe UI" w:hAnsi="Segoe UI" w:cs="Segoe UI"/>
+          <w:color w:val="000000" w:themeColor="text1"/>
+          <w:sz w:val="21"/>
+          <w:szCs w:val="21"/>
+        </w:rPr>
+        <w:t>https://wireframe.cc/nx34a0</w:t>
+      </w:r>
+    </w:p>
+    <w:p>
+      <w:pPr>
         <w:pStyle w:val="ListParagraph"/>
         <w:numPr>
           <w:ilvl w:val="0"/>
@@ -481,8 +518,13 @@
         </w:numPr>
       </w:pPr>
       <w:r>
-        <w:t>Has a list of my hobbies and links to pages showcasing or giving information about each hobby</w:t>
-      </w:r>
+        <w:t xml:space="preserve">Has a list of my hobbies and links to pages showcasing or giving information about each </w:t>
+      </w:r>
+      <w:proofErr w:type="gramStart"/>
+      <w:r>
+        <w:t>hobby</w:t>
+      </w:r>
+      <w:proofErr w:type="gramEnd"/>
     </w:p>
     <w:p>
       <w:pPr>

</xml_diff>